<commit_message>
Le agregue una tabla al archivo programacion.docx
</commit_message>
<xml_diff>
--- a/programacion.docx
+++ b/programacion.docx
@@ -7,6 +7,213 @@
         <w:t>Mi nombre Carlos delgado</w:t>
       </w:r>
     </w:p>
+    <w:p/>
+    <w:tbl>
+      <w:tblPr>
+        <w:tblStyle w:val="Tablaconcuadrcula"/>
+        <w:tblW w:w="0" w:type="auto"/>
+        <w:tblLook w:val="04A0" w:firstRow="1" w:lastRow="0" w:firstColumn="1" w:lastColumn="0" w:noHBand="0" w:noVBand="1"/>
+      </w:tblPr>
+      <w:tblGrid>
+        <w:gridCol w:w="882"/>
+        <w:gridCol w:w="882"/>
+        <w:gridCol w:w="883"/>
+        <w:gridCol w:w="883"/>
+        <w:gridCol w:w="883"/>
+        <w:gridCol w:w="883"/>
+        <w:gridCol w:w="883"/>
+        <w:gridCol w:w="883"/>
+        <w:gridCol w:w="883"/>
+        <w:gridCol w:w="883"/>
+      </w:tblGrid>
+      <w:tr>
+        <w:tc>
+          <w:tcPr>
+            <w:tcW w:w="882" w:type="dxa"/>
+          </w:tcPr>
+          <w:p/>
+        </w:tc>
+        <w:tc>
+          <w:tcPr>
+            <w:tcW w:w="882" w:type="dxa"/>
+          </w:tcPr>
+          <w:p/>
+        </w:tc>
+        <w:tc>
+          <w:tcPr>
+            <w:tcW w:w="883" w:type="dxa"/>
+          </w:tcPr>
+          <w:p/>
+        </w:tc>
+        <w:tc>
+          <w:tcPr>
+            <w:tcW w:w="883" w:type="dxa"/>
+          </w:tcPr>
+          <w:p/>
+        </w:tc>
+        <w:tc>
+          <w:tcPr>
+            <w:tcW w:w="883" w:type="dxa"/>
+          </w:tcPr>
+          <w:p/>
+        </w:tc>
+        <w:tc>
+          <w:tcPr>
+            <w:tcW w:w="883" w:type="dxa"/>
+          </w:tcPr>
+          <w:p/>
+        </w:tc>
+        <w:tc>
+          <w:tcPr>
+            <w:tcW w:w="883" w:type="dxa"/>
+          </w:tcPr>
+          <w:p/>
+        </w:tc>
+        <w:tc>
+          <w:tcPr>
+            <w:tcW w:w="883" w:type="dxa"/>
+          </w:tcPr>
+          <w:p/>
+        </w:tc>
+        <w:tc>
+          <w:tcPr>
+            <w:tcW w:w="883" w:type="dxa"/>
+          </w:tcPr>
+          <w:p/>
+        </w:tc>
+        <w:tc>
+          <w:tcPr>
+            <w:tcW w:w="883" w:type="dxa"/>
+          </w:tcPr>
+          <w:p/>
+        </w:tc>
+      </w:tr>
+      <w:tr>
+        <w:tc>
+          <w:tcPr>
+            <w:tcW w:w="882" w:type="dxa"/>
+          </w:tcPr>
+          <w:p/>
+        </w:tc>
+        <w:tc>
+          <w:tcPr>
+            <w:tcW w:w="882" w:type="dxa"/>
+          </w:tcPr>
+          <w:p/>
+        </w:tc>
+        <w:tc>
+          <w:tcPr>
+            <w:tcW w:w="883" w:type="dxa"/>
+          </w:tcPr>
+          <w:p/>
+        </w:tc>
+        <w:tc>
+          <w:tcPr>
+            <w:tcW w:w="883" w:type="dxa"/>
+          </w:tcPr>
+          <w:p/>
+        </w:tc>
+        <w:tc>
+          <w:tcPr>
+            <w:tcW w:w="883" w:type="dxa"/>
+          </w:tcPr>
+          <w:p/>
+        </w:tc>
+        <w:tc>
+          <w:tcPr>
+            <w:tcW w:w="883" w:type="dxa"/>
+          </w:tcPr>
+          <w:p/>
+        </w:tc>
+        <w:tc>
+          <w:tcPr>
+            <w:tcW w:w="883" w:type="dxa"/>
+          </w:tcPr>
+          <w:p/>
+        </w:tc>
+        <w:tc>
+          <w:tcPr>
+            <w:tcW w:w="883" w:type="dxa"/>
+          </w:tcPr>
+          <w:p/>
+        </w:tc>
+        <w:tc>
+          <w:tcPr>
+            <w:tcW w:w="883" w:type="dxa"/>
+          </w:tcPr>
+          <w:p/>
+        </w:tc>
+        <w:tc>
+          <w:tcPr>
+            <w:tcW w:w="883" w:type="dxa"/>
+          </w:tcPr>
+          <w:p/>
+        </w:tc>
+      </w:tr>
+      <w:tr>
+        <w:tc>
+          <w:tcPr>
+            <w:tcW w:w="882" w:type="dxa"/>
+          </w:tcPr>
+          <w:p/>
+        </w:tc>
+        <w:tc>
+          <w:tcPr>
+            <w:tcW w:w="882" w:type="dxa"/>
+          </w:tcPr>
+          <w:p/>
+        </w:tc>
+        <w:tc>
+          <w:tcPr>
+            <w:tcW w:w="883" w:type="dxa"/>
+          </w:tcPr>
+          <w:p/>
+        </w:tc>
+        <w:tc>
+          <w:tcPr>
+            <w:tcW w:w="883" w:type="dxa"/>
+          </w:tcPr>
+          <w:p/>
+        </w:tc>
+        <w:tc>
+          <w:tcPr>
+            <w:tcW w:w="883" w:type="dxa"/>
+          </w:tcPr>
+          <w:p/>
+        </w:tc>
+        <w:tc>
+          <w:tcPr>
+            <w:tcW w:w="883" w:type="dxa"/>
+          </w:tcPr>
+          <w:p/>
+        </w:tc>
+        <w:tc>
+          <w:tcPr>
+            <w:tcW w:w="883" w:type="dxa"/>
+          </w:tcPr>
+          <w:p/>
+        </w:tc>
+        <w:tc>
+          <w:tcPr>
+            <w:tcW w:w="883" w:type="dxa"/>
+          </w:tcPr>
+          <w:p/>
+        </w:tc>
+        <w:tc>
+          <w:tcPr>
+            <w:tcW w:w="883" w:type="dxa"/>
+          </w:tcPr>
+          <w:p/>
+        </w:tc>
+        <w:tc>
+          <w:tcPr>
+            <w:tcW w:w="883" w:type="dxa"/>
+          </w:tcPr>
+          <w:p/>
+        </w:tc>
+      </w:tr>
+    </w:tbl>
+    <w:p/>
     <w:sectPr>
       <w:pgSz w:w="12240" w:h="15840"/>
       <w:pgMar w:top="1417" w:right="1701" w:bottom="1417" w:left="1701" w:header="708" w:footer="708" w:gutter="0"/>
@@ -443,6 +650,25 @@
     <w:semiHidden/>
     <w:unhideWhenUsed/>
   </w:style>
+  <w:style w:type="table" w:styleId="Tablaconcuadrcula">
+    <w:name w:val="Table Grid"/>
+    <w:basedOn w:val="Tablanormal"/>
+    <w:uiPriority w:val="39"/>
+    <w:rsid w:val="00752BE4"/>
+    <w:pPr>
+      <w:spacing w:after="0" w:line="240" w:lineRule="auto"/>
+    </w:pPr>
+    <w:tblPr>
+      <w:tblBorders>
+        <w:top w:val="single" w:sz="4" w:space="0" w:color="auto"/>
+        <w:left w:val="single" w:sz="4" w:space="0" w:color="auto"/>
+        <w:bottom w:val="single" w:sz="4" w:space="0" w:color="auto"/>
+        <w:right w:val="single" w:sz="4" w:space="0" w:color="auto"/>
+        <w:insideH w:val="single" w:sz="4" w:space="0" w:color="auto"/>
+        <w:insideV w:val="single" w:sz="4" w:space="0" w:color="auto"/>
+      </w:tblBorders>
+    </w:tblPr>
+  </w:style>
 </w:styles>
 </file>
 

</xml_diff>